<commit_message>
Update big data file info
</commit_message>
<xml_diff>
--- a/Big Data What is.docx
+++ b/Big Data What is.docx
@@ -141,79 +141,7 @@
           <w:szCs w:val="21"/>
           <w:shd w:val="clear" w:color="auto" w:fill="FFFFFF"/>
         </w:rPr>
-        <w:t>, manage, and process data within a tolerable elapsed time.</w:t>
-      </w:r>
-      <w:r>
-        <w:rPr>
-          <w:rFonts w:ascii="Calibri body" w:hAnsi="Calibri body" w:cs="Arial"/>
-          <w:sz w:val="21"/>
-          <w:szCs w:val="21"/>
-          <w:shd w:val="clear" w:color="auto" w:fill="FFFFFF"/>
-        </w:rPr>
-        <w:t xml:space="preserve"> </w:t>
-      </w:r>
-      <w:r>
-        <w:rPr>
-          <w:rFonts w:ascii="Calibri body" w:hAnsi="Calibri body" w:cs="Arial"/>
-          <w:sz w:val="21"/>
-          <w:szCs w:val="21"/>
-          <w:shd w:val="clear" w:color="auto" w:fill="FFFFFF"/>
-        </w:rPr>
-        <w:t>Big data philosophy encompasses unstructured, semi-structured and structured data, however the main focus is on unstructured data.</w:t>
-      </w:r>
-      <w:r>
-        <w:rPr>
-          <w:rFonts w:ascii="Calibri body" w:hAnsi="Calibri body" w:cs="Arial"/>
-          <w:sz w:val="21"/>
-          <w:szCs w:val="21"/>
-          <w:shd w:val="clear" w:color="auto" w:fill="FFFFFF"/>
-        </w:rPr>
-        <w:t xml:space="preserve"> </w:t>
-      </w:r>
-      <w:r>
-        <w:rPr>
-          <w:rFonts w:ascii="Calibri body" w:hAnsi="Calibri body" w:cs="Arial"/>
-          <w:sz w:val="21"/>
-          <w:szCs w:val="21"/>
-          <w:shd w:val="clear" w:color="auto" w:fill="FFFFFF"/>
-        </w:rPr>
-        <w:t xml:space="preserve">Big data </w:t>
-      </w:r>
-      <w:r>
-        <w:rPr>
-          <w:rFonts w:ascii="Calibri body" w:hAnsi="Calibri body" w:cs="Arial"/>
-          <w:sz w:val="21"/>
-          <w:szCs w:val="21"/>
-          <w:shd w:val="clear" w:color="auto" w:fill="FFFFFF"/>
-        </w:rPr>
-        <w:t>“</w:t>
-      </w:r>
-      <w:r>
-        <w:rPr>
-          <w:rFonts w:ascii="Calibri body" w:hAnsi="Calibri body" w:cs="Arial"/>
-          <w:sz w:val="21"/>
-          <w:szCs w:val="21"/>
-          <w:shd w:val="clear" w:color="auto" w:fill="FFFFFF"/>
-        </w:rPr>
-        <w:t>size</w:t>
-      </w:r>
-      <w:r>
-        <w:rPr>
-          <w:rFonts w:ascii="Calibri body" w:hAnsi="Calibri body" w:cs="Arial"/>
-          <w:sz w:val="21"/>
-          <w:szCs w:val="21"/>
-          <w:shd w:val="clear" w:color="auto" w:fill="FFFFFF"/>
-        </w:rPr>
-        <w:t>”</w:t>
-      </w:r>
-      <w:r>
-        <w:rPr>
-          <w:rFonts w:ascii="Calibri body" w:hAnsi="Calibri body" w:cs="Arial"/>
-          <w:sz w:val="21"/>
-          <w:szCs w:val="21"/>
-          <w:shd w:val="clear" w:color="auto" w:fill="FFFFFF"/>
-        </w:rPr>
-        <w:t xml:space="preserve"> is a constantly moving target; as of 2012 ranging from a few dozen terabytes to many </w:t>
+        <w:t>, manage, and process data within a tolerable elapsed time. Big data philosophy encompasses unstructured, semi-structured and structured data, however the main focus is on unstructured data. Big data “size” is a constantly moving target; as of 2012 ranging from a few dozen terabytes to many </w:t>
       </w:r>
       <w:hyperlink r:id="rId6" w:tooltip="Zettabyte" w:history="1">
         <w:r>
@@ -236,25 +164,7 @@
           <w:szCs w:val="21"/>
           <w:shd w:val="clear" w:color="auto" w:fill="FFFFFF"/>
         </w:rPr>
-        <w:t> of data.</w:t>
-      </w:r>
-      <w:r>
-        <w:rPr>
-          <w:rFonts w:ascii="Calibri body" w:hAnsi="Calibri body" w:cs="Arial"/>
-          <w:sz w:val="21"/>
-          <w:szCs w:val="21"/>
-          <w:shd w:val="clear" w:color="auto" w:fill="FFFFFF"/>
-        </w:rPr>
-        <w:t xml:space="preserve"> </w:t>
-      </w:r>
-      <w:r>
-        <w:rPr>
-          <w:rFonts w:ascii="Calibri body" w:hAnsi="Calibri body" w:cs="Arial"/>
-          <w:sz w:val="21"/>
-          <w:szCs w:val="21"/>
-          <w:shd w:val="clear" w:color="auto" w:fill="FFFFFF"/>
-        </w:rPr>
-        <w:t>Big data requires a set of techniques and technologies with new forms of </w:t>
+        <w:t> of data. Big data requires a set of techniques and technologies with new forms of </w:t>
       </w:r>
       <w:hyperlink r:id="rId7" w:tooltip="Data integration" w:history="1">
         <w:r>
@@ -367,6 +277,128 @@
         </w:rPr>
         <w:t xml:space="preserve"> </w:t>
       </w:r>
+      <w:r>
+        <w:rPr>
+          <w:lang w:val="en-US"/>
+        </w:rPr>
+        <w:t>Disadvantage</w:t>
+      </w:r>
+    </w:p>
+    <w:p>
+      <w:pPr>
+        <w:rPr>
+          <w:lang w:val="en-US"/>
+        </w:rPr>
+      </w:pPr>
+      <w:r>
+        <w:rPr>
+          <w:lang w:val="en-US"/>
+        </w:rPr>
+        <w:sym w:font="Wingdings" w:char="F0E0"/>
+      </w:r>
+      <w:r>
+        <w:rPr>
+          <w:lang w:val="en-US"/>
+        </w:rPr>
+        <w:t>Huge amount of data is stored.so storing exponentially growing huge dataset.</w:t>
+      </w:r>
+    </w:p>
+    <w:p>
+      <w:pPr>
+        <w:rPr>
+          <w:lang w:val="en-US"/>
+        </w:rPr>
+      </w:pPr>
+      <w:r>
+        <w:rPr>
+          <w:lang w:val="en-US"/>
+        </w:rPr>
+        <w:sym w:font="Wingdings" w:char="F0E0"/>
+      </w:r>
+      <w:r>
+        <w:rPr>
+          <w:lang w:val="en-US"/>
+        </w:rPr>
+        <w:t>Having complex of storage structure</w:t>
+      </w:r>
+    </w:p>
+    <w:p>
+      <w:pPr>
+        <w:rPr>
+          <w:lang w:val="en-US"/>
+        </w:rPr>
+      </w:pPr>
+      <w:r>
+        <w:rPr>
+          <w:lang w:val="en-US"/>
+        </w:rPr>
+        <w:t>Big data has all 3 type of data ie</w:t>
+      </w:r>
+    </w:p>
+    <w:p>
+      <w:pPr>
+        <w:rPr>
+          <w:lang w:val="en-US"/>
+        </w:rPr>
+      </w:pPr>
+      <w:r>
+        <w:rPr>
+          <w:lang w:val="en-US"/>
+        </w:rPr>
+        <w:t>Structured Data</w:t>
+      </w:r>
+    </w:p>
+    <w:p>
+      <w:pPr>
+        <w:rPr>
+          <w:lang w:val="en-US"/>
+        </w:rPr>
+      </w:pPr>
+      <w:r>
+        <w:rPr>
+          <w:lang w:val="en-US"/>
+        </w:rPr>
+        <w:t>Unstructured Data</w:t>
+      </w:r>
+    </w:p>
+    <w:p>
+      <w:pPr>
+        <w:rPr>
+          <w:lang w:val="en-US"/>
+        </w:rPr>
+      </w:pPr>
+      <w:r>
+        <w:rPr>
+          <w:lang w:val="en-US"/>
+        </w:rPr>
+        <w:t>Semi Structured Data</w:t>
+      </w:r>
+    </w:p>
+    <w:p>
+      <w:pPr>
+        <w:rPr>
+          <w:lang w:val="en-US"/>
+        </w:rPr>
+      </w:pPr>
+      <w:r>
+        <w:rPr>
+          <w:lang w:val="en-US"/>
+        </w:rPr>
+        <w:sym w:font="Wingdings" w:char="F0E0"/>
+      </w:r>
+      <w:r>
+        <w:rPr>
+          <w:lang w:val="en-US"/>
+        </w:rPr>
+        <w:t>Data processing is not faster due massive storage of data</w:t>
+      </w:r>
+    </w:p>
+    <w:p>
+      <w:pPr>
+        <w:rPr>
+          <w:lang w:val="en-US"/>
+        </w:rPr>
+      </w:pPr>
     </w:p>
     <w:sectPr>
       <w:pgSz w:w="11906" w:h="16838"/>

</xml_diff>